<commit_message>
Especificacao do Projeto pronta.
</commit_message>
<xml_diff>
--- a/TP1.docx
+++ b/TP1.docx
@@ -2,11 +2,11 @@
 <file path=word/document.xml><?xml version="1.0" encoding="utf-8"?>
 <w:document xmlns:wpc="http://schemas.microsoft.com/office/word/2010/wordprocessingCanvas" xmlns:cx="http://schemas.microsoft.com/office/drawing/2014/chartex" xmlns:cx1="http://schemas.microsoft.com/office/drawing/2015/9/8/chartex" xmlns:mc="http://schemas.openxmlformats.org/markup-compatibility/2006" xmlns:o="urn:schemas-microsoft-com:office:office" xmlns:r="http://schemas.openxmlformats.org/officeDocument/2006/relationships" xmlns:m="http://schemas.openxmlformats.org/officeDocument/2006/math" xmlns:v="urn:schemas-microsoft-com:vml" xmlns:wp14="http://schemas.microsoft.com/office/word/2010/wordprocessingDrawing" xmlns:wp="http://schemas.openxmlformats.org/drawingml/2006/wordprocessingDrawing" xmlns:w10="urn:schemas-microsoft-com:office:word" xmlns:w="http://schemas.openxmlformats.org/wordprocessingml/2006/main" xmlns:w14="http://schemas.microsoft.com/office/word/2010/wordml" xmlns:w15="http://schemas.microsoft.com/office/word/2012/wordml" xmlns:w16se="http://schemas.microsoft.com/office/word/2015/wordml/symex" xmlns:wpg="http://schemas.microsoft.com/office/word/2010/wordprocessingGroup" xmlns:wpi="http://schemas.microsoft.com/office/word/2010/wordprocessingInk" xmlns:wne="http://schemas.microsoft.com/office/word/2006/wordml" xmlns:wps="http://schemas.microsoft.com/office/word/2010/wordprocessingShape" mc:Ignorable="w14 w15 w16se wp14">
   <w:body>
-    <w:bookmarkStart w:id="0" w:name="_Toc321147149" w:displacedByCustomXml="next"/>
-    <w:bookmarkStart w:id="1" w:name="_Toc318188227" w:displacedByCustomXml="next"/>
+    <w:bookmarkStart w:id="0" w:name="_Toc321147011" w:displacedByCustomXml="next"/>
+    <w:bookmarkStart w:id="1" w:name="_Toc318189312" w:displacedByCustomXml="next"/>
     <w:bookmarkStart w:id="2" w:name="_Toc318188327" w:displacedByCustomXml="next"/>
-    <w:bookmarkStart w:id="3" w:name="_Toc318189312" w:displacedByCustomXml="next"/>
-    <w:bookmarkStart w:id="4" w:name="_Toc321147011" w:displacedByCustomXml="next"/>
+    <w:bookmarkStart w:id="3" w:name="_Toc318188227" w:displacedByCustomXml="next"/>
+    <w:bookmarkStart w:id="4" w:name="_Toc321147149" w:displacedByCustomXml="next"/>
     <w:sdt>
       <w:sdtPr>
         <w:rPr>
@@ -199,6 +199,7 @@
                                 <w:r>
                                   <w:rPr>
                                     <w:noProof/>
+                                    <w:lang w:val="pt-BR"/>
                                   </w:rPr>
                                   <w:t>Flavio Figueiredo</w:t>
                                 </w:r>
@@ -667,40 +668,30 @@
         <w:rPr>
           <w:lang w:val="pt-BR"/>
         </w:rPr>
-        <w:t xml:space="preserve">O trabalho pratico </w:t>
-      </w:r>
-      <w:r>
-        <w:rPr>
-          <w:lang w:val="pt-BR"/>
-        </w:rPr>
-        <w:t>...</w:t>
+        <w:t xml:space="preserve">O trabalho proposto foi adaptado do material do Professor Italo Cunha. Conceitos como Pipe, Estrutura de Processos do Kernel e Sinais, dentro da disciplina de Sistemas Operacionais foram abordados. </w:t>
       </w:r>
     </w:p>
     <w:p>
       <w:pPr>
-        <w:pStyle w:val="Ttulo1"/>
-        <w:rPr>
-          <w:rStyle w:val="Ttulo1Char"/>
+        <w:rPr>
           <w:lang w:val="pt-BR"/>
         </w:rPr>
       </w:pPr>
       <w:r>
         <w:rPr>
-          <w:rStyle w:val="Ttulo1Char"/>
-          <w:lang w:val="pt-BR"/>
-        </w:rPr>
-        <w:t>Algoritmo</w:t>
-      </w:r>
-      <w:r>
-        <w:rPr>
-          <w:rStyle w:val="Ttulo1Char"/>
-          <w:lang w:val="pt-BR"/>
-        </w:rPr>
-        <w:t xml:space="preserve"> e Tipos Abstratos de Dados Utilizados</w:t>
+          <w:lang w:val="pt-BR"/>
+        </w:rPr>
+        <w:tab/>
+        <w:t>O trabalho foi dividido em 4 partes. A seguir um descritivo de cada parte:</w:t>
       </w:r>
     </w:p>
     <w:p>
       <w:pPr>
+        <w:pStyle w:val="PargrafodaLista"/>
+        <w:numPr>
+          <w:ilvl w:val="0"/>
+          <w:numId w:val="14"/>
+        </w:numPr>
         <w:rPr>
           <w:lang w:val="pt-BR"/>
         </w:rPr>
@@ -709,23 +700,181 @@
         <w:rPr>
           <w:lang w:val="pt-BR"/>
         </w:rPr>
-        <w:t xml:space="preserve">O programa foi modularizado </w:t>
+        <w:t>Desenvolvendo um Shell Básico: Baixar o esqueleto do shell e implementar o código para execução dos comandos como Redirecionamento de</w:t>
       </w:r>
       <w:r>
         <w:rPr>
           <w:lang w:val="pt-BR"/>
         </w:rPr>
-        <w:t>...</w:t>
+        <w:t xml:space="preserve"> entrada/saída; Sequenciamento de Comandos</w:t>
       </w:r>
     </w:p>
     <w:p>
       <w:pPr>
+        <w:pStyle w:val="PargrafodaLista"/>
+        <w:numPr>
+          <w:ilvl w:val="0"/>
+          <w:numId w:val="14"/>
+        </w:numPr>
+        <w:rPr>
+          <w:lang w:val="pt-BR"/>
+        </w:rPr>
+      </w:pPr>
+      <w:r>
+        <w:rPr>
+          <w:lang w:val="pt-BR"/>
+        </w:rPr>
+        <w:t xml:space="preserve">Lendo o </w:t>
+      </w:r>
+      <w:r>
+        <w:rPr>
+          <w:lang w:val="pt-BR"/>
+        </w:rPr>
+        <w:t>/</w:t>
+      </w:r>
+      <w:r>
+        <w:rPr>
+          <w:lang w:val="pt-BR"/>
+        </w:rPr>
+        <w:t>proc</w:t>
+      </w:r>
+      <w:r>
+        <w:rPr>
+          <w:lang w:val="pt-BR"/>
+        </w:rPr>
+        <w:t>/</w:t>
+      </w:r>
+      <w:r>
+        <w:rPr>
+          <w:lang w:val="pt-BR"/>
+        </w:rPr>
+        <w:t xml:space="preserve"> para fazer um OS-Tree: Imprimir a árvore de processos usando tab para separa-los. </w:t>
+      </w:r>
+    </w:p>
+    <w:p>
+      <w:pPr>
+        <w:pStyle w:val="PargrafodaLista"/>
+        <w:numPr>
+          <w:ilvl w:val="0"/>
+          <w:numId w:val="14"/>
+        </w:numPr>
+        <w:rPr>
+          <w:lang w:val="pt-BR"/>
+        </w:rPr>
+      </w:pPr>
+      <w:r>
+        <w:rPr>
+          <w:lang w:val="pt-BR"/>
+        </w:rPr>
+        <w:t>Uma</w:t>
+      </w:r>
+      <w:r>
+        <w:rPr>
+          <w:lang w:val="pt-BR"/>
+        </w:rPr>
+        <w:t xml:space="preserve"> TOP Simples (topzera): Modificar o comando PS para imprimir os processos em sequência (remover os tabs). Além disto, alterar o mesmo para identificar o PID do programa, o usuário que está executando o mesmo e o estado do processo. Com isto, imprimir os programas em execução em uma tabela. </w:t>
+      </w:r>
+    </w:p>
+    <w:p>
+      <w:pPr>
+        <w:pStyle w:val="PargrafodaLista"/>
+        <w:numPr>
+          <w:ilvl w:val="0"/>
+          <w:numId w:val="14"/>
+        </w:numPr>
+        <w:rPr>
+          <w:lang w:val="pt-BR"/>
+        </w:rPr>
+      </w:pPr>
+      <w:r>
+        <w:rPr>
+          <w:lang w:val="pt-BR"/>
+        </w:rPr>
+        <w:t>Sinais</w:t>
+      </w:r>
+      <w:r>
+        <w:rPr>
+          <w:lang w:val="pt-BR"/>
+        </w:rPr>
+        <w:t xml:space="preserve">: Permitir que o comando TOP envie sinais, ou seja, criar uma função no TOP que envia sinais para um PID. Tal função pode ser apenas um “PID SINAL”. </w:t>
+      </w:r>
+    </w:p>
+    <w:p>
+      <w:pPr>
+        <w:rPr>
+          <w:lang w:val="pt-BR"/>
+        </w:rPr>
+      </w:pPr>
+      <w:r>
+        <w:rPr>
+          <w:lang w:val="pt-BR"/>
+        </w:rPr>
+        <w:t>A seguir, para cada parte será apresentado uma breve descrição de como foi feita sua implementação.</w:t>
+      </w:r>
+    </w:p>
+    <w:p>
+      <w:pPr>
         <w:pStyle w:val="Ttulo1"/>
         <w:rPr>
           <w:lang w:val="pt-BR"/>
         </w:rPr>
       </w:pPr>
-      <w:bookmarkStart w:id="5" w:name="_GoBack"/>
+      <w:r>
+        <w:rPr>
+          <w:lang w:val="pt-BR"/>
+        </w:rPr>
+        <w:t>Parte 1: Desenvolvendo um Shell Básico</w:t>
+      </w:r>
+    </w:p>
+    <w:p>
+      <w:pPr>
+        <w:pStyle w:val="Ttulo1"/>
+        <w:rPr>
+          <w:lang w:val="pt-BR"/>
+        </w:rPr>
+      </w:pPr>
+      <w:r>
+        <w:rPr>
+          <w:lang w:val="pt-BR"/>
+        </w:rPr>
+        <w:t>Parte 2: Lendo o /proc/ para fazer um OS-Tree</w:t>
+      </w:r>
+    </w:p>
+    <w:p>
+      <w:pPr>
+        <w:pStyle w:val="Ttulo1"/>
+        <w:rPr>
+          <w:lang w:val="pt-BR"/>
+        </w:rPr>
+      </w:pPr>
+      <w:r>
+        <w:rPr>
+          <w:lang w:val="pt-BR"/>
+        </w:rPr>
+        <w:t>Parte 3: Uma TOP Simples (topzera)</w:t>
+      </w:r>
+    </w:p>
+    <w:p>
+      <w:pPr>
+        <w:pStyle w:val="Ttulo1"/>
+        <w:rPr>
+          <w:lang w:val="pt-BR"/>
+        </w:rPr>
+      </w:pPr>
+      <w:r>
+        <w:rPr>
+          <w:lang w:val="pt-BR"/>
+        </w:rPr>
+        <w:t>Parte 4: Sinais</w:t>
+      </w:r>
+    </w:p>
+    <w:p>
+      <w:pPr>
+        <w:pStyle w:val="Ttulo1"/>
+        <w:rPr>
+          <w:lang w:val="pt-BR"/>
+        </w:rPr>
+      </w:pPr>
       <w:r>
         <w:rPr>
           <w:lang w:val="pt-BR"/>
@@ -749,136 +898,7 @@
         <w:rPr>
           <w:lang w:val="pt-BR"/>
         </w:rPr>
-        <w:t xml:space="preserve">O trabalho foi realizado </w:t>
-      </w:r>
-      <w:r>
-        <w:rPr>
-          <w:lang w:val="pt-BR"/>
-        </w:rPr>
-        <w:t>baseado</w:t>
-      </w:r>
-      <w:r>
-        <w:rPr>
-          <w:lang w:val="pt-BR"/>
-        </w:rPr>
-        <w:t xml:space="preserve"> </w:t>
-      </w:r>
-      <w:r>
-        <w:rPr>
-          <w:lang w:val="pt-BR"/>
-        </w:rPr>
-        <w:t>...</w:t>
-      </w:r>
-    </w:p>
-    <w:bookmarkEnd w:id="5"/>
-    <w:p>
-      <w:pPr>
-        <w:pStyle w:val="Ttulo1"/>
-        <w:rPr>
-          <w:lang w:val="pt-BR"/>
-        </w:rPr>
-      </w:pPr>
-      <w:r>
-        <w:rPr>
-          <w:lang w:val="pt-BR"/>
-        </w:rPr>
-        <w:t>Parte 1: Desenvolvendo um Shell Básico</w:t>
-      </w:r>
-    </w:p>
-    <w:p>
-      <w:pPr>
-        <w:pStyle w:val="Ttulo1"/>
-        <w:rPr>
-          <w:lang w:val="pt-BR"/>
-        </w:rPr>
-      </w:pPr>
-      <w:r>
-        <w:rPr>
-          <w:lang w:val="pt-BR"/>
-        </w:rPr>
-        <w:t>P</w:t>
-      </w:r>
-      <w:r>
-        <w:rPr>
-          <w:lang w:val="pt-BR"/>
-        </w:rPr>
-        <w:t>arte 2</w:t>
-      </w:r>
-      <w:r>
-        <w:rPr>
-          <w:lang w:val="pt-BR"/>
-        </w:rPr>
-        <w:t xml:space="preserve">: </w:t>
-      </w:r>
-      <w:r>
-        <w:rPr>
-          <w:lang w:val="pt-BR"/>
-        </w:rPr>
-        <w:t>Lendo o /proc/ para fazer um OS-Tree</w:t>
-      </w:r>
-    </w:p>
-    <w:p>
-      <w:pPr>
-        <w:pStyle w:val="Ttulo1"/>
-        <w:rPr>
-          <w:lang w:val="pt-BR"/>
-        </w:rPr>
-      </w:pPr>
-      <w:r>
-        <w:rPr>
-          <w:lang w:val="pt-BR"/>
-        </w:rPr>
-        <w:t>P</w:t>
-      </w:r>
-      <w:r>
-        <w:rPr>
-          <w:lang w:val="pt-BR"/>
-        </w:rPr>
-        <w:t>arte 3</w:t>
-      </w:r>
-      <w:r>
-        <w:rPr>
-          <w:lang w:val="pt-BR"/>
-        </w:rPr>
-        <w:t xml:space="preserve">: </w:t>
-      </w:r>
-      <w:r>
-        <w:rPr>
-          <w:lang w:val="pt-BR"/>
-        </w:rPr>
-        <w:t>Uma TOP Simples (topzera)</w:t>
-      </w:r>
-    </w:p>
-    <w:p>
-      <w:pPr>
-        <w:pStyle w:val="Ttulo1"/>
-        <w:rPr>
-          <w:lang w:val="pt-BR"/>
-        </w:rPr>
-      </w:pPr>
-      <w:r>
-        <w:rPr>
-          <w:lang w:val="pt-BR"/>
-        </w:rPr>
-        <w:t xml:space="preserve">Parte </w:t>
-      </w:r>
-      <w:r>
-        <w:rPr>
-          <w:lang w:val="pt-BR"/>
-        </w:rPr>
-        <w:t>4</w:t>
-      </w:r>
-      <w:r>
-        <w:rPr>
-          <w:lang w:val="pt-BR"/>
-        </w:rPr>
-        <w:t xml:space="preserve">: </w:t>
-      </w:r>
-      <w:r>
-        <w:rPr>
-          <w:lang w:val="pt-BR"/>
-        </w:rPr>
-        <w:t>Sinais</w:t>
+        <w:t xml:space="preserve">Preferimos não fazer a parte 5, que no caso era ponto extra. Além disso, na parte 4, não implementamos a parte de atualização a cada 1 segundo por não encontrar uma forma simples de realiza-la. </w:t>
       </w:r>
     </w:p>
     <w:p>
@@ -943,56 +963,8 @@
         </w:rPr>
         <w:t xml:space="preserve">Para testar a </w:t>
       </w:r>
-    </w:p>
-    <w:p>
-      <w:pPr>
-        <w:pStyle w:val="Ttulo1"/>
-        <w:rPr>
-          <w:lang w:val="pt-BR"/>
-        </w:rPr>
-      </w:pPr>
-      <w:r>
-        <w:rPr>
-          <w:lang w:val="pt-BR"/>
-        </w:rPr>
-        <w:t xml:space="preserve">Manual do </w:t>
-      </w:r>
-      <w:r>
-        <w:rPr>
-          <w:lang w:val="pt-BR"/>
-        </w:rPr>
-        <w:t>usuário</w:t>
-      </w:r>
-    </w:p>
-    <w:p>
-      <w:pPr>
-        <w:pStyle w:val="PargrafodaLista"/>
-        <w:numPr>
-          <w:ilvl w:val="0"/>
-          <w:numId w:val="7"/>
-        </w:numPr>
-        <w:rPr>
-          <w:lang w:val="pt-BR"/>
-        </w:rPr>
-      </w:pPr>
-      <w:r>
-        <w:rPr>
-          <w:lang w:val="pt-BR"/>
-        </w:rPr>
-        <w:t xml:space="preserve">Para rodar o programa e </w:t>
-      </w:r>
-    </w:p>
-    <w:p>
-      <w:pPr>
-        <w:pStyle w:val="PargrafodaLista"/>
-        <w:numPr>
-          <w:ilvl w:val="0"/>
-          <w:numId w:val="7"/>
-        </w:numPr>
-        <w:rPr>
-          <w:lang w:val="pt-BR"/>
-        </w:rPr>
-      </w:pPr>
+      <w:bookmarkStart w:id="5" w:name="_GoBack"/>
+      <w:bookmarkEnd w:id="5"/>
     </w:p>
     <w:p>
       <w:pPr>
@@ -1281,6 +1253,178 @@
     </w:lvl>
   </w:abstractNum>
   <w:abstractNum w:abstractNumId="3" w15:restartNumberingAfterBreak="0">
+    <w:nsid w:val="21FF7729"/>
+    <w:multiLevelType w:val="hybridMultilevel"/>
+    <w:tmpl w:val="4A94960C"/>
+    <w:lvl w:ilvl="0" w:tplc="0416000F">
+      <w:start w:val="1"/>
+      <w:numFmt w:val="decimal"/>
+      <w:lvlText w:val="%1."/>
+      <w:lvlJc w:val="left"/>
+      <w:pPr>
+        <w:ind w:left="1440" w:hanging="360"/>
+      </w:pPr>
+    </w:lvl>
+    <w:lvl w:ilvl="1" w:tplc="04160019" w:tentative="1">
+      <w:start w:val="1"/>
+      <w:numFmt w:val="lowerLetter"/>
+      <w:lvlText w:val="%2."/>
+      <w:lvlJc w:val="left"/>
+      <w:pPr>
+        <w:ind w:left="2160" w:hanging="360"/>
+      </w:pPr>
+    </w:lvl>
+    <w:lvl w:ilvl="2" w:tplc="0416001B" w:tentative="1">
+      <w:start w:val="1"/>
+      <w:numFmt w:val="lowerRoman"/>
+      <w:lvlText w:val="%3."/>
+      <w:lvlJc w:val="right"/>
+      <w:pPr>
+        <w:ind w:left="2880" w:hanging="180"/>
+      </w:pPr>
+    </w:lvl>
+    <w:lvl w:ilvl="3" w:tplc="0416000F" w:tentative="1">
+      <w:start w:val="1"/>
+      <w:numFmt w:val="decimal"/>
+      <w:lvlText w:val="%4."/>
+      <w:lvlJc w:val="left"/>
+      <w:pPr>
+        <w:ind w:left="3600" w:hanging="360"/>
+      </w:pPr>
+    </w:lvl>
+    <w:lvl w:ilvl="4" w:tplc="04160019" w:tentative="1">
+      <w:start w:val="1"/>
+      <w:numFmt w:val="lowerLetter"/>
+      <w:lvlText w:val="%5."/>
+      <w:lvlJc w:val="left"/>
+      <w:pPr>
+        <w:ind w:left="4320" w:hanging="360"/>
+      </w:pPr>
+    </w:lvl>
+    <w:lvl w:ilvl="5" w:tplc="0416001B" w:tentative="1">
+      <w:start w:val="1"/>
+      <w:numFmt w:val="lowerRoman"/>
+      <w:lvlText w:val="%6."/>
+      <w:lvlJc w:val="right"/>
+      <w:pPr>
+        <w:ind w:left="5040" w:hanging="180"/>
+      </w:pPr>
+    </w:lvl>
+    <w:lvl w:ilvl="6" w:tplc="0416000F" w:tentative="1">
+      <w:start w:val="1"/>
+      <w:numFmt w:val="decimal"/>
+      <w:lvlText w:val="%7."/>
+      <w:lvlJc w:val="left"/>
+      <w:pPr>
+        <w:ind w:left="5760" w:hanging="360"/>
+      </w:pPr>
+    </w:lvl>
+    <w:lvl w:ilvl="7" w:tplc="04160019" w:tentative="1">
+      <w:start w:val="1"/>
+      <w:numFmt w:val="lowerLetter"/>
+      <w:lvlText w:val="%8."/>
+      <w:lvlJc w:val="left"/>
+      <w:pPr>
+        <w:ind w:left="6480" w:hanging="360"/>
+      </w:pPr>
+    </w:lvl>
+    <w:lvl w:ilvl="8" w:tplc="0416001B" w:tentative="1">
+      <w:start w:val="1"/>
+      <w:numFmt w:val="lowerRoman"/>
+      <w:lvlText w:val="%9."/>
+      <w:lvlJc w:val="right"/>
+      <w:pPr>
+        <w:ind w:left="7200" w:hanging="180"/>
+      </w:pPr>
+    </w:lvl>
+  </w:abstractNum>
+  <w:abstractNum w:abstractNumId="4" w15:restartNumberingAfterBreak="0">
+    <w:nsid w:val="2BC3260B"/>
+    <w:multiLevelType w:val="hybridMultilevel"/>
+    <w:tmpl w:val="6BE8FC30"/>
+    <w:lvl w:ilvl="0" w:tplc="0416000F">
+      <w:start w:val="1"/>
+      <w:numFmt w:val="decimal"/>
+      <w:lvlText w:val="%1."/>
+      <w:lvlJc w:val="left"/>
+      <w:pPr>
+        <w:ind w:left="720" w:hanging="360"/>
+      </w:pPr>
+    </w:lvl>
+    <w:lvl w:ilvl="1" w:tplc="04160019">
+      <w:start w:val="1"/>
+      <w:numFmt w:val="lowerLetter"/>
+      <w:lvlText w:val="%2."/>
+      <w:lvlJc w:val="left"/>
+      <w:pPr>
+        <w:ind w:left="1440" w:hanging="360"/>
+      </w:pPr>
+    </w:lvl>
+    <w:lvl w:ilvl="2" w:tplc="0416001B" w:tentative="1">
+      <w:start w:val="1"/>
+      <w:numFmt w:val="lowerRoman"/>
+      <w:lvlText w:val="%3."/>
+      <w:lvlJc w:val="right"/>
+      <w:pPr>
+        <w:ind w:left="2160" w:hanging="180"/>
+      </w:pPr>
+    </w:lvl>
+    <w:lvl w:ilvl="3" w:tplc="0416000F" w:tentative="1">
+      <w:start w:val="1"/>
+      <w:numFmt w:val="decimal"/>
+      <w:lvlText w:val="%4."/>
+      <w:lvlJc w:val="left"/>
+      <w:pPr>
+        <w:ind w:left="2880" w:hanging="360"/>
+      </w:pPr>
+    </w:lvl>
+    <w:lvl w:ilvl="4" w:tplc="04160019" w:tentative="1">
+      <w:start w:val="1"/>
+      <w:numFmt w:val="lowerLetter"/>
+      <w:lvlText w:val="%5."/>
+      <w:lvlJc w:val="left"/>
+      <w:pPr>
+        <w:ind w:left="3600" w:hanging="360"/>
+      </w:pPr>
+    </w:lvl>
+    <w:lvl w:ilvl="5" w:tplc="0416001B" w:tentative="1">
+      <w:start w:val="1"/>
+      <w:numFmt w:val="lowerRoman"/>
+      <w:lvlText w:val="%6."/>
+      <w:lvlJc w:val="right"/>
+      <w:pPr>
+        <w:ind w:left="4320" w:hanging="180"/>
+      </w:pPr>
+    </w:lvl>
+    <w:lvl w:ilvl="6" w:tplc="0416000F" w:tentative="1">
+      <w:start w:val="1"/>
+      <w:numFmt w:val="decimal"/>
+      <w:lvlText w:val="%7."/>
+      <w:lvlJc w:val="left"/>
+      <w:pPr>
+        <w:ind w:left="5040" w:hanging="360"/>
+      </w:pPr>
+    </w:lvl>
+    <w:lvl w:ilvl="7" w:tplc="04160019" w:tentative="1">
+      <w:start w:val="1"/>
+      <w:numFmt w:val="lowerLetter"/>
+      <w:lvlText w:val="%8."/>
+      <w:lvlJc w:val="left"/>
+      <w:pPr>
+        <w:ind w:left="5760" w:hanging="360"/>
+      </w:pPr>
+    </w:lvl>
+    <w:lvl w:ilvl="8" w:tplc="0416001B" w:tentative="1">
+      <w:start w:val="1"/>
+      <w:numFmt w:val="lowerRoman"/>
+      <w:lvlText w:val="%9."/>
+      <w:lvlJc w:val="right"/>
+      <w:pPr>
+        <w:ind w:left="6480" w:hanging="180"/>
+      </w:pPr>
+    </w:lvl>
+  </w:abstractNum>
+  <w:abstractNum w:abstractNumId="5" w15:restartNumberingAfterBreak="0">
     <w:nsid w:val="41127EAF"/>
     <w:multiLevelType w:val="hybridMultilevel"/>
     <w:tmpl w:val="A378D14A"/>
@@ -1393,7 +1537,7 @@
       </w:rPr>
     </w:lvl>
   </w:abstractNum>
-  <w:abstractNum w:abstractNumId="4" w15:restartNumberingAfterBreak="0">
+  <w:abstractNum w:abstractNumId="6" w15:restartNumberingAfterBreak="0">
     <w:nsid w:val="52F30200"/>
     <w:multiLevelType w:val="hybridMultilevel"/>
     <w:tmpl w:val="DFECE6AE"/>
@@ -1506,7 +1650,7 @@
       </w:rPr>
     </w:lvl>
   </w:abstractNum>
-  <w:abstractNum w:abstractNumId="5" w15:restartNumberingAfterBreak="0">
+  <w:abstractNum w:abstractNumId="7" w15:restartNumberingAfterBreak="0">
     <w:nsid w:val="5FFC19D0"/>
     <w:multiLevelType w:val="hybridMultilevel"/>
     <w:tmpl w:val="17543542"/>
@@ -1619,7 +1763,7 @@
       </w:rPr>
     </w:lvl>
   </w:abstractNum>
-  <w:abstractNum w:abstractNumId="6" w15:restartNumberingAfterBreak="0">
+  <w:abstractNum w:abstractNumId="8" w15:restartNumberingAfterBreak="0">
     <w:nsid w:val="6D9657F2"/>
     <w:multiLevelType w:val="hybridMultilevel"/>
     <w:tmpl w:val="4DFE5D24"/>
@@ -1705,7 +1849,7 @@
       </w:pPr>
     </w:lvl>
   </w:abstractNum>
-  <w:abstractNum w:abstractNumId="7" w15:restartNumberingAfterBreak="0">
+  <w:abstractNum w:abstractNumId="9" w15:restartNumberingAfterBreak="0">
     <w:nsid w:val="71994ACF"/>
     <w:multiLevelType w:val="hybridMultilevel"/>
     <w:tmpl w:val="161A4E5C"/>
@@ -1813,22 +1957,28 @@
     <w:abstractNumId w:val="0"/>
   </w:num>
   <w:num w:numId="7">
-    <w:abstractNumId w:val="6"/>
+    <w:abstractNumId w:val="8"/>
   </w:num>
   <w:num w:numId="8">
-    <w:abstractNumId w:val="5"/>
+    <w:abstractNumId w:val="7"/>
   </w:num>
   <w:num w:numId="9">
     <w:abstractNumId w:val="2"/>
   </w:num>
   <w:num w:numId="10">
+    <w:abstractNumId w:val="6"/>
+  </w:num>
+  <w:num w:numId="11">
+    <w:abstractNumId w:val="5"/>
+  </w:num>
+  <w:num w:numId="12">
+    <w:abstractNumId w:val="9"/>
+  </w:num>
+  <w:num w:numId="13">
     <w:abstractNumId w:val="4"/>
   </w:num>
-  <w:num w:numId="11">
+  <w:num w:numId="14">
     <w:abstractNumId w:val="3"/>
-  </w:num>
-  <w:num w:numId="12">
-    <w:abstractNumId w:val="7"/>
   </w:num>
 </w:numbering>
 </file>
@@ -4172,7 +4322,7 @@
 </file>
 
 <file path=customXml/itemProps3.xml><?xml version="1.0" encoding="utf-8"?>
-<ds:datastoreItem xmlns:ds="http://schemas.openxmlformats.org/officeDocument/2006/customXml" ds:itemID="{C4E01D61-A3BE-4337-986B-CF5329CC1A49}">
+<ds:datastoreItem xmlns:ds="http://schemas.openxmlformats.org/officeDocument/2006/customXml" ds:itemID="{28451E50-0A73-4282-8D0D-33C8745D588E}">
   <ds:schemaRefs>
     <ds:schemaRef ds:uri="http://schemas.openxmlformats.org/officeDocument/2006/bibliography"/>
   </ds:schemaRefs>

</xml_diff>

<commit_message>
Parte 2 feita [doc].
</commit_message>
<xml_diff>
--- a/TP1.docx
+++ b/TP1.docx
@@ -380,6 +380,7 @@
                           <w:r>
                             <w:rPr>
                               <w:noProof/>
+                              <w:lang w:val="pt-BR"/>
                             </w:rPr>
                             <w:t>Flavio Figueiredo</w:t>
                           </w:r>
@@ -1307,15 +1308,88 @@
         <w:rPr>
           <w:lang w:val="pt-BR"/>
         </w:rPr>
-        <w:t>Parte 2: Lendo o /proc/ par</w:t>
-      </w:r>
-      <w:bookmarkStart w:id="5" w:name="_GoBack"/>
-      <w:bookmarkEnd w:id="5"/>
-      <w:r>
-        <w:rPr>
-          <w:lang w:val="pt-BR"/>
-        </w:rPr>
-        <w:t>a fazer um OS-Tree</w:t>
+        <w:t>Parte 2</w:t>
+      </w:r>
+      <w:r>
+        <w:rPr>
+          <w:lang w:val="pt-BR"/>
+        </w:rPr>
+        <w:t>: Lendo o /proc/ para fazer um P</w:t>
+      </w:r>
+      <w:r>
+        <w:rPr>
+          <w:lang w:val="pt-BR"/>
+        </w:rPr>
+        <w:t>S-Tree</w:t>
+      </w:r>
+    </w:p>
+    <w:p>
+      <w:pPr>
+        <w:rPr>
+          <w:lang w:val="pt-BR"/>
+        </w:rPr>
+      </w:pPr>
+      <w:r>
+        <w:rPr>
+          <w:lang w:val="pt-BR"/>
+        </w:rPr>
+        <w:t>Para resolver essa parte do trabalho prático, algumas funções foram criadas. Abaixo seguem breves explicações destas:</w:t>
+      </w:r>
+    </w:p>
+    <w:p>
+      <w:pPr>
+        <w:rPr>
+          <w:lang w:val="pt-BR"/>
+        </w:rPr>
+      </w:pPr>
+      <w:r>
+        <w:rPr>
+          <w:lang w:val="pt-BR"/>
+        </w:rPr>
+        <w:t>void retornarNomeP</w:t>
+      </w:r>
+      <w:r>
+        <w:rPr>
+          <w:lang w:val="pt-BR"/>
+        </w:rPr>
+        <w:t>rocesso(char str[], char *str2): função responsável por retornar o nome do processo e armazena-lo na str2. Como referência, passa-se uma string str, com o formato /proc/[pid]/task/[p</w:t>
+      </w:r>
+      <w:r>
+        <w:rPr>
+          <w:lang w:val="pt-BR"/>
+        </w:rPr>
+        <w:t>id]/comm</w:t>
+      </w:r>
+      <w:r>
+        <w:rPr>
+          <w:lang w:val="pt-BR"/>
+        </w:rPr>
+        <w:t xml:space="preserve">, onde o [pid] é o id do processo que se quer descobrir o nome. </w:t>
+      </w:r>
+    </w:p>
+    <w:p>
+      <w:pPr>
+        <w:rPr>
+          <w:lang w:val="pt-BR"/>
+        </w:rPr>
+      </w:pPr>
+      <w:r>
+        <w:rPr>
+          <w:lang w:val="pt-BR"/>
+        </w:rPr>
+        <w:t>int func(char str[], int espaco): função respons</w:t>
+      </w:r>
+      <w:r>
+        <w:rPr>
+          <w:lang w:val="pt-BR"/>
+        </w:rPr>
+        <w:t xml:space="preserve">ável por caminhar na árvore de processos a partir do pai init (pid = 1), passado como primeiro parâmetro. </w:t>
+      </w:r>
+      <w:r>
+        <w:rPr>
+          <w:lang w:val="pt-BR"/>
+        </w:rPr>
+        <w:t>Para se descobrir os filhos de um processo, faz-se uso do arquivo /proc/[pid]/task/[pid]/children. Esse arquivo contém todo os filhos dos processos [pid] que se deseja buscar. Para cada processo, a func é novamente chamada recursivamente. Para controlar os tabs, a cada chamada da func é passado como argumento a quantidade de tabs de acordo com o nível hierárquico que o processo se encontra, através do parâmetro espaço.</w:t>
       </w:r>
     </w:p>
     <w:p>
@@ -1378,13 +1452,6 @@
         </w:rPr>
         <w:t xml:space="preserve">Preferimos não fazer a parte 5, que no caso era ponto extra. Além disso, na parte 4, não implementamos a parte de atualização a cada 1 segundo por não encontrar uma forma simples de realiza-la. </w:t>
       </w:r>
-    </w:p>
-    <w:p>
-      <w:pPr>
-        <w:rPr>
-          <w:lang w:val="pt-BR"/>
-        </w:rPr>
-      </w:pPr>
     </w:p>
     <w:p>
       <w:pPr>
@@ -1480,7 +1547,13 @@
         <w:rPr>
           <w:lang w:val="pt-BR"/>
         </w:rPr>
-        <w:t xml:space="preserve">Referencias </w:t>
+        <w:t>Referências</w:t>
+      </w:r>
+      <w:r>
+        <w:rPr>
+          <w:lang w:val="pt-BR"/>
+        </w:rPr>
+        <w:t xml:space="preserve"> </w:t>
       </w:r>
       <w:r>
         <w:rPr>
@@ -1528,24 +1601,69 @@
         </w:r>
       </w:hyperlink>
     </w:p>
-    <w:p>
-      <w:pPr>
-        <w:rPr>
-          <w:lang w:val="pt-BR"/>
-        </w:rPr>
-      </w:pPr>
-    </w:p>
-    <w:p>
-      <w:pPr>
-        <w:rPr>
-          <w:lang w:val="pt-BR"/>
-        </w:rPr>
-      </w:pPr>
-      <w:r>
-        <w:rPr>
+    <w:bookmarkStart w:id="5" w:name="_GoBack"/>
+    <w:bookmarkEnd w:id="5"/>
+    <w:p>
+      <w:pPr>
+        <w:rPr>
+          <w:lang w:val="pt-BR"/>
+        </w:rPr>
+      </w:pPr>
+      <w:r>
+        <w:rPr>
+          <w:lang w:val="pt-BR"/>
+        </w:rPr>
+        <w:fldChar w:fldCharType="begin"/>
+      </w:r>
+      <w:r>
+        <w:rPr>
+          <w:lang w:val="pt-BR"/>
+        </w:rPr>
+        <w:instrText xml:space="preserve"> HYPERLINK "</w:instrText>
+      </w:r>
+      <w:r>
+        <w:rPr>
+          <w:lang w:val="pt-BR"/>
+        </w:rPr>
+        <w:instrText>https://linux.die.net/man/2/pipe</w:instrText>
+      </w:r>
+      <w:r>
+        <w:rPr>
+          <w:lang w:val="pt-BR"/>
+        </w:rPr>
+        <w:instrText xml:space="preserve">" </w:instrText>
+      </w:r>
+      <w:r>
+        <w:rPr>
+          <w:lang w:val="pt-BR"/>
+        </w:rPr>
+        <w:fldChar w:fldCharType="separate"/>
+      </w:r>
+      <w:r>
+        <w:rPr>
+          <w:rStyle w:val="Hyperlink"/>
           <w:lang w:val="pt-BR"/>
         </w:rPr>
         <w:t>https://linux.die.net/man/2/pipe</w:t>
+      </w:r>
+      <w:r>
+        <w:rPr>
+          <w:lang w:val="pt-BR"/>
+        </w:rPr>
+        <w:fldChar w:fldCharType="end"/>
+      </w:r>
+    </w:p>
+    <w:p>
+      <w:pPr>
+        <w:rPr>
+          <w:lang w:val="pt-BR"/>
+        </w:rPr>
+      </w:pPr>
+      <w:r>
+        <w:rPr>
+          <w:lang w:val="pt-BR"/>
+        </w:rPr>
+        <w:t>http://man7.org/linux/man-pages/man5/proc.5.html</w:t>
       </w:r>
     </w:p>
     <w:sectPr>
@@ -1608,7 +1726,7 @@
       <w:rPr>
         <w:noProof/>
       </w:rPr>
-      <w:t>3</w:t>
+      <w:t>4</w:t>
     </w:r>
     <w:r>
       <w:fldChar w:fldCharType="end"/>
@@ -4843,7 +4961,7 @@
 </file>
 
 <file path=customXml/itemProps3.xml><?xml version="1.0" encoding="utf-8"?>
-<ds:datastoreItem xmlns:ds="http://schemas.openxmlformats.org/officeDocument/2006/customXml" ds:itemID="{0F535B2C-D014-44ED-9BB0-E34DF71BBFA3}">
+<ds:datastoreItem xmlns:ds="http://schemas.openxmlformats.org/officeDocument/2006/customXml" ds:itemID="{443EDEE1-8BCF-47C2-AF9D-A4ACA40F0D38}">
   <ds:schemaRefs>
     <ds:schemaRef ds:uri="http://schemas.openxmlformats.org/officeDocument/2006/bibliography"/>
   </ds:schemaRefs>

</xml_diff>

<commit_message>
Testes da parte 2 foram inseridos no doc.
</commit_message>
<xml_diff>
--- a/TP1.docx
+++ b/TP1.docx
@@ -2,11 +2,11 @@
 <file path=word/document.xml><?xml version="1.0" encoding="utf-8"?>
 <w:document xmlns:wpc="http://schemas.microsoft.com/office/word/2010/wordprocessingCanvas" xmlns:cx="http://schemas.microsoft.com/office/drawing/2014/chartex" xmlns:cx1="http://schemas.microsoft.com/office/drawing/2015/9/8/chartex" xmlns:mc="http://schemas.openxmlformats.org/markup-compatibility/2006" xmlns:o="urn:schemas-microsoft-com:office:office" xmlns:r="http://schemas.openxmlformats.org/officeDocument/2006/relationships" xmlns:m="http://schemas.openxmlformats.org/officeDocument/2006/math" xmlns:v="urn:schemas-microsoft-com:vml" xmlns:wp14="http://schemas.microsoft.com/office/word/2010/wordprocessingDrawing" xmlns:wp="http://schemas.openxmlformats.org/drawingml/2006/wordprocessingDrawing" xmlns:w10="urn:schemas-microsoft-com:office:word" xmlns:w="http://schemas.openxmlformats.org/wordprocessingml/2006/main" xmlns:w14="http://schemas.microsoft.com/office/word/2010/wordml" xmlns:w15="http://schemas.microsoft.com/office/word/2012/wordml" xmlns:w16se="http://schemas.microsoft.com/office/word/2015/wordml/symex" xmlns:wpg="http://schemas.microsoft.com/office/word/2010/wordprocessingGroup" xmlns:wpi="http://schemas.microsoft.com/office/word/2010/wordprocessingInk" xmlns:wne="http://schemas.microsoft.com/office/word/2006/wordml" xmlns:wps="http://schemas.microsoft.com/office/word/2010/wordprocessingShape" mc:Ignorable="w14 w15 w16se wp14">
   <w:body>
-    <w:bookmarkStart w:id="0" w:name="_Toc321147011" w:displacedByCustomXml="next"/>
-    <w:bookmarkStart w:id="1" w:name="_Toc318189312" w:displacedByCustomXml="next"/>
+    <w:bookmarkStart w:id="0" w:name="_Toc321147149" w:displacedByCustomXml="next"/>
+    <w:bookmarkStart w:id="1" w:name="_Toc318188227" w:displacedByCustomXml="next"/>
     <w:bookmarkStart w:id="2" w:name="_Toc318188327" w:displacedByCustomXml="next"/>
-    <w:bookmarkStart w:id="3" w:name="_Toc318188227" w:displacedByCustomXml="next"/>
-    <w:bookmarkStart w:id="4" w:name="_Toc321147149" w:displacedByCustomXml="next"/>
+    <w:bookmarkStart w:id="3" w:name="_Toc318189312" w:displacedByCustomXml="next"/>
+    <w:bookmarkStart w:id="4" w:name="_Toc321147011" w:displacedByCustomXml="next"/>
     <w:sdt>
       <w:sdtPr>
         <w:rPr>
@@ -725,31 +725,7 @@
         <w:rPr>
           <w:lang w:val="pt-BR"/>
         </w:rPr>
-        <w:t xml:space="preserve">Lendo o </w:t>
-      </w:r>
-      <w:r>
-        <w:rPr>
-          <w:lang w:val="pt-BR"/>
-        </w:rPr>
-        <w:t>/</w:t>
-      </w:r>
-      <w:r>
-        <w:rPr>
-          <w:lang w:val="pt-BR"/>
-        </w:rPr>
-        <w:t>proc</w:t>
-      </w:r>
-      <w:r>
-        <w:rPr>
-          <w:lang w:val="pt-BR"/>
-        </w:rPr>
-        <w:t>/</w:t>
-      </w:r>
-      <w:r>
-        <w:rPr>
-          <w:lang w:val="pt-BR"/>
-        </w:rPr>
-        <w:t xml:space="preserve"> para fazer um OS-Tree: Imprimir a árvore de processos usando tab para separa-los. </w:t>
+        <w:t xml:space="preserve">Lendo o /proc/ para fazer um OS-Tree: Imprimir a árvore de processos usando tab para separa-los. </w:t>
       </w:r>
     </w:p>
     <w:p>
@@ -926,8 +902,6 @@
     <w:p>
       <w:r>
         <w:tab/>
-      </w:r>
-      <w:r>
         <w:t xml:space="preserve">int file = open(rcmd-&gt;file, rcmd-&gt;mode, S_IRUSR | S_IWUSR | S_IRGRP | S_IWGRP | S_IROTH | S_IWOTH); </w:t>
       </w:r>
     </w:p>
@@ -937,8 +911,6 @@
       </w:r>
       <w:r>
         <w:tab/>
-      </w:r>
-      <w:r>
         <w:t>dup2(file, rcmd-&gt;fd);</w:t>
       </w:r>
     </w:p>
@@ -948,8 +920,6 @@
       </w:r>
       <w:r>
         <w:tab/>
-      </w:r>
-      <w:r>
         <w:t>close(file);</w:t>
       </w:r>
     </w:p>
@@ -976,13 +946,11 @@
       <w:pPr>
         <w:rPr>
           <w:u w:val="single"/>
-          <w:lang w:val="pt-BR"/>
         </w:rPr>
       </w:pPr>
       <w:r>
         <w:rPr>
           <w:u w:val="single"/>
-          <w:lang w:val="pt-BR"/>
         </w:rPr>
         <w:t>case '|':</w:t>
       </w:r>
@@ -1006,32 +974,20 @@
     <w:p>
       <w:pPr>
         <w:ind w:left="720"/>
-        <w:rPr>
-          <w:lang w:val="pt-BR"/>
-        </w:rPr>
       </w:pPr>
       <w:r>
         <w:tab/>
         <w:t xml:space="preserve">    </w:t>
       </w:r>
       <w:r>
-        <w:rPr>
-          <w:lang w:val="pt-BR"/>
-        </w:rPr>
         <w:t>perror("pipe");</w:t>
       </w:r>
     </w:p>
     <w:p>
       <w:pPr>
         <w:ind w:left="720"/>
-        <w:rPr>
-          <w:lang w:val="pt-BR"/>
-        </w:rPr>
-      </w:pPr>
-      <w:r>
-        <w:rPr>
-          <w:lang w:val="pt-BR"/>
-        </w:rPr>
+      </w:pPr>
+      <w:r>
         <w:tab/>
         <w:t xml:space="preserve">    exit(EXIT_FAILURE);</w:t>
       </w:r>
@@ -1039,14 +995,8 @@
     <w:p>
       <w:pPr>
         <w:ind w:left="720"/>
-        <w:rPr>
-          <w:lang w:val="pt-BR"/>
-        </w:rPr>
-      </w:pPr>
-      <w:r>
-        <w:rPr>
-          <w:lang w:val="pt-BR"/>
-        </w:rPr>
+      </w:pPr>
+      <w:r>
         <w:tab/>
         <w:t xml:space="preserve">  }</w:t>
       </w:r>
@@ -1054,14 +1004,8 @@
     <w:p>
       <w:pPr>
         <w:ind w:left="720"/>
-        <w:rPr>
-          <w:lang w:val="pt-BR"/>
-        </w:rPr>
-      </w:pPr>
-      <w:r>
-        <w:rPr>
-          <w:lang w:val="pt-BR"/>
-        </w:rPr>
+      </w:pPr>
+      <w:r>
         <w:t xml:space="preserve">    int pid = fork1();</w:t>
       </w:r>
     </w:p>
@@ -1070,9 +1014,6 @@
         <w:ind w:left="720"/>
       </w:pPr>
       <w:r>
-        <w:rPr>
-          <w:lang w:val="pt-BR"/>
-        </w:rPr>
         <w:tab/>
       </w:r>
       <w:r>
@@ -1495,6 +1436,7 @@
           <w:color w:val="595959" w:themeColor="text1" w:themeTint="A6"/>
           <w:sz w:val="20"/>
           <w:szCs w:val="20"/>
+          <w:u w:val="single"/>
           <w:lang w:val="pt-BR"/>
         </w:rPr>
       </w:pPr>
@@ -1504,9 +1446,95 @@
           <w:color w:val="595959" w:themeColor="text1" w:themeTint="A6"/>
           <w:sz w:val="20"/>
           <w:szCs w:val="20"/>
-          <w:lang w:val="pt-BR"/>
-        </w:rPr>
-        <w:t xml:space="preserve">Para testar a </w:t>
+          <w:u w:val="single"/>
+          <w:lang w:val="pt-BR"/>
+        </w:rPr>
+        <w:t>Parte 2:</w:t>
+      </w:r>
+    </w:p>
+    <w:p>
+      <w:pPr>
+        <w:pStyle w:val="Corpodetexto"/>
+        <w:widowControl/>
+        <w:tabs>
+          <w:tab w:val="clear" w:pos="1880"/>
+        </w:tabs>
+        <w:rPr>
+          <w:rFonts w:asciiTheme="minorHAnsi" w:eastAsiaTheme="minorHAnsi" w:hAnsiTheme="minorHAnsi" w:cstheme="minorBidi"/>
+          <w:color w:val="595959" w:themeColor="text1" w:themeTint="A6"/>
+          <w:sz w:val="20"/>
+          <w:szCs w:val="20"/>
+          <w:lang w:val="pt-BR"/>
+        </w:rPr>
+      </w:pPr>
+      <w:bookmarkStart w:id="5" w:name="_GoBack"/>
+      <w:bookmarkEnd w:id="5"/>
+    </w:p>
+    <w:p>
+      <w:pPr>
+        <w:pStyle w:val="Corpodetexto"/>
+        <w:widowControl/>
+        <w:tabs>
+          <w:tab w:val="clear" w:pos="1880"/>
+        </w:tabs>
+        <w:rPr>
+          <w:rFonts w:asciiTheme="minorHAnsi" w:eastAsiaTheme="minorHAnsi" w:hAnsiTheme="minorHAnsi" w:cstheme="minorBidi"/>
+          <w:color w:val="595959" w:themeColor="text1" w:themeTint="A6"/>
+          <w:sz w:val="20"/>
+          <w:szCs w:val="20"/>
+          <w:lang w:val="pt-BR"/>
+        </w:rPr>
+      </w:pPr>
+      <w:r>
+        <w:rPr>
+          <w:rFonts w:asciiTheme="minorHAnsi" w:eastAsiaTheme="minorHAnsi" w:hAnsiTheme="minorHAnsi" w:cstheme="minorBidi"/>
+          <w:noProof/>
+          <w:color w:val="595959" w:themeColor="text1" w:themeTint="A6"/>
+          <w:sz w:val="20"/>
+          <w:szCs w:val="20"/>
+          <w:lang w:val="pt-BR" w:eastAsia="pt-BR"/>
+        </w:rPr>
+        <w:drawing>
+          <wp:inline distT="0" distB="0" distL="0" distR="0" wp14:anchorId="508E2D74" wp14:editId="52A1C420">
+            <wp:extent cx="5486400" cy="4897755"/>
+            <wp:effectExtent l="0" t="0" r="0" b="0"/>
+            <wp:docPr id="1" name="Imagem 1"/>
+            <wp:cNvGraphicFramePr>
+              <a:graphicFrameLocks xmlns:a="http://schemas.openxmlformats.org/drawingml/2006/main" noChangeAspect="1"/>
+            </wp:cNvGraphicFramePr>
+            <a:graphic xmlns:a="http://schemas.openxmlformats.org/drawingml/2006/main">
+              <a:graphicData uri="http://schemas.openxmlformats.org/drawingml/2006/picture">
+                <pic:pic xmlns:pic="http://schemas.openxmlformats.org/drawingml/2006/picture">
+                  <pic:nvPicPr>
+                    <pic:cNvPr id="1" name="testeParte2.png"/>
+                    <pic:cNvPicPr/>
+                  </pic:nvPicPr>
+                  <pic:blipFill>
+                    <a:blip r:embed="rId10">
+                      <a:extLst>
+                        <a:ext uri="{28A0092B-C50C-407E-A947-70E740481C1C}">
+                          <a14:useLocalDpi xmlns:a14="http://schemas.microsoft.com/office/drawing/2010/main" val="0"/>
+                        </a:ext>
+                      </a:extLst>
+                    </a:blip>
+                    <a:stretch>
+                      <a:fillRect/>
+                    </a:stretch>
+                  </pic:blipFill>
+                  <pic:spPr>
+                    <a:xfrm>
+                      <a:off x="0" y="0"/>
+                      <a:ext cx="5486400" cy="4897755"/>
+                    </a:xfrm>
+                    <a:prstGeom prst="rect">
+                      <a:avLst/>
+                    </a:prstGeom>
+                  </pic:spPr>
+                </pic:pic>
+              </a:graphicData>
+            </a:graphic>
+          </wp:inline>
+        </w:drawing>
       </w:r>
     </w:p>
     <w:p>
@@ -1575,7 +1603,7 @@
           <w:lang w:val="pt-BR"/>
         </w:rPr>
       </w:pPr>
-      <w:hyperlink r:id="rId10" w:history="1">
+      <w:hyperlink r:id="rId11" w:history="1">
         <w:r>
           <w:rPr>
             <w:rStyle w:val="Hyperlink"/>
@@ -1591,7 +1619,7 @@
           <w:lang w:val="pt-BR"/>
         </w:rPr>
       </w:pPr>
-      <w:hyperlink r:id="rId11" w:history="1">
+      <w:hyperlink r:id="rId12" w:history="1">
         <w:r>
           <w:rPr>
             <w:rStyle w:val="Hyperlink"/>
@@ -1601,57 +1629,21 @@
         </w:r>
       </w:hyperlink>
     </w:p>
-    <w:bookmarkStart w:id="5" w:name="_GoBack"/>
-    <w:bookmarkEnd w:id="5"/>
-    <w:p>
-      <w:pPr>
-        <w:rPr>
-          <w:lang w:val="pt-BR"/>
-        </w:rPr>
-      </w:pPr>
-      <w:r>
-        <w:rPr>
-          <w:lang w:val="pt-BR"/>
-        </w:rPr>
-        <w:fldChar w:fldCharType="begin"/>
-      </w:r>
-      <w:r>
-        <w:rPr>
-          <w:lang w:val="pt-BR"/>
-        </w:rPr>
-        <w:instrText xml:space="preserve"> HYPERLINK "</w:instrText>
-      </w:r>
-      <w:r>
-        <w:rPr>
-          <w:lang w:val="pt-BR"/>
-        </w:rPr>
-        <w:instrText>https://linux.die.net/man/2/pipe</w:instrText>
-      </w:r>
-      <w:r>
-        <w:rPr>
-          <w:lang w:val="pt-BR"/>
-        </w:rPr>
-        <w:instrText xml:space="preserve">" </w:instrText>
-      </w:r>
-      <w:r>
-        <w:rPr>
-          <w:lang w:val="pt-BR"/>
-        </w:rPr>
-        <w:fldChar w:fldCharType="separate"/>
-      </w:r>
-      <w:r>
-        <w:rPr>
-          <w:rStyle w:val="Hyperlink"/>
-          <w:lang w:val="pt-BR"/>
-        </w:rPr>
-        <w:t>https://linux.die.net/man/2/pipe</w:t>
-      </w:r>
-      <w:r>
-        <w:rPr>
-          <w:lang w:val="pt-BR"/>
-        </w:rPr>
-        <w:fldChar w:fldCharType="end"/>
-      </w:r>
+    <w:p>
+      <w:pPr>
+        <w:rPr>
+          <w:lang w:val="pt-BR"/>
+        </w:rPr>
+      </w:pPr>
+      <w:hyperlink r:id="rId13" w:history="1">
+        <w:r>
+          <w:rPr>
+            <w:rStyle w:val="Hyperlink"/>
+            <w:lang w:val="pt-BR"/>
+          </w:rPr>
+          <w:t>https://linux.die.net/man/2/pipe</w:t>
+        </w:r>
+      </w:hyperlink>
     </w:p>
     <w:p>
       <w:pPr>
@@ -1667,7 +1659,7 @@
       </w:r>
     </w:p>
     <w:sectPr>
-      <w:footerReference w:type="default" r:id="rId12"/>
+      <w:footerReference w:type="default" r:id="rId14"/>
       <w:pgSz w:w="12240" w:h="15840"/>
       <w:pgMar w:top="1728" w:right="1800" w:bottom="1440" w:left="1800" w:header="720" w:footer="720" w:gutter="0"/>
       <w:pgNumType w:start="0"/>
@@ -1726,7 +1718,7 @@
       <w:rPr>
         <w:noProof/>
       </w:rPr>
-      <w:t>4</w:t>
+      <w:t>1</w:t>
     </w:r>
     <w:r>
       <w:fldChar w:fldCharType="end"/>
@@ -4961,7 +4953,7 @@
 </file>
 
 <file path=customXml/itemProps3.xml><?xml version="1.0" encoding="utf-8"?>
-<ds:datastoreItem xmlns:ds="http://schemas.openxmlformats.org/officeDocument/2006/customXml" ds:itemID="{443EDEE1-8BCF-47C2-AF9D-A4ACA40F0D38}">
+<ds:datastoreItem xmlns:ds="http://schemas.openxmlformats.org/officeDocument/2006/customXml" ds:itemID="{96AEDEA1-E2AA-4601-8336-87DD39FA1D9E}">
   <ds:schemaRefs>
     <ds:schemaRef ds:uri="http://schemas.openxmlformats.org/officeDocument/2006/bibliography"/>
   </ds:schemaRefs>

</xml_diff>